<commit_message>
“Fulfill Your Ambitions with Open Source”
</commit_message>
<xml_diff>
--- a/engl05.docx
+++ b/engl05.docx
@@ -14,33 +14,6 @@
           <w:lang w:val="en-US"/>
         </w:rPr>
       </w:pPr>
-      <w:r>
-        <w:rPr>
-          <w:rFonts w:ascii="Times New Roman" w:hAnsi="Times New Roman" w:cs="Times New Roman"/>
-          <w:sz w:val="28"/>
-          <w:szCs w:val="28"/>
-          <w:lang w:val="en-US"/>
-        </w:rPr>
-        <w:t>The author of the article “Fulfill Your Ambitions with Open Source” tells us about</w:t>
-      </w:r>
-      <w:r>
-        <w:rPr>
-          <w:rFonts w:ascii="Times New Roman" w:hAnsi="Times New Roman" w:cs="Times New Roman"/>
-          <w:sz w:val="28"/>
-          <w:szCs w:val="28"/>
-          <w:lang w:val="en-US"/>
-        </w:rPr>
-        <w:t xml:space="preserve"> the</w:t>
-      </w:r>
-      <w:r>
-        <w:rPr>
-          <w:rFonts w:ascii="Times New Roman" w:hAnsi="Times New Roman" w:cs="Times New Roman"/>
-          <w:sz w:val="28"/>
-          <w:szCs w:val="28"/>
-          <w:lang w:val="en-US"/>
-        </w:rPr>
-        <w:t xml:space="preserve"> opportunities for the motivated programmer, which are given by Open Source.</w:t>
-      </w:r>
     </w:p>
     <w:p>
       <w:pPr>
@@ -54,14 +27,34 @@
           <w:lang w:val="en-US"/>
         </w:rPr>
       </w:pPr>
-      <w:r>
-        <w:rPr>
-          <w:rFonts w:ascii="Times New Roman" w:hAnsi="Times New Roman" w:cs="Times New Roman"/>
-          <w:sz w:val="28"/>
-          <w:szCs w:val="28"/>
-          <w:lang w:val="en-US"/>
-        </w:rPr>
-        <w:t xml:space="preserve">I tried to write something as usual, but I failed. What can I say? </w:t>
+      <w:bookmarkStart w:id="0" w:name="_GoBack"/>
+      <w:bookmarkEnd w:id="0"/>
+      <w:r>
+        <w:rPr>
+          <w:rFonts w:ascii="Times New Roman" w:hAnsi="Times New Roman" w:cs="Times New Roman"/>
+          <w:sz w:val="28"/>
+          <w:szCs w:val="28"/>
+          <w:lang w:val="en-US"/>
+        </w:rPr>
+        <w:t>The author of the article “Fulfill Your Ambitions with Open Source” tells us about</w:t>
+      </w:r>
+      <w:r>
+        <w:rPr>
+          <w:rFonts w:ascii="Times New Roman" w:hAnsi="Times New Roman" w:cs="Times New Roman"/>
+          <w:sz w:val="28"/>
+          <w:szCs w:val="28"/>
+          <w:lang w:val="en-US"/>
+        </w:rPr>
+        <w:t xml:space="preserve"> the</w:t>
+      </w:r>
+      <w:r>
+        <w:rPr>
+          <w:rFonts w:ascii="Times New Roman" w:hAnsi="Times New Roman" w:cs="Times New Roman"/>
+          <w:sz w:val="28"/>
+          <w:szCs w:val="28"/>
+          <w:lang w:val="en-US"/>
+        </w:rPr>
+        <w:t xml:space="preserve"> opportunities for the motivated programmer, which are given by Open Source.</w:t>
       </w:r>
     </w:p>
     <w:p>
@@ -83,43 +76,25 @@
           <w:szCs w:val="28"/>
           <w:lang w:val="en-US"/>
         </w:rPr>
-        <w:t>Open source is cool. There are a lot of open source projects in the world. You can find some of them in any sphere of</w:t>
-      </w:r>
-      <w:r>
-        <w:rPr>
-          <w:rFonts w:ascii="Times New Roman" w:hAnsi="Times New Roman" w:cs="Times New Roman"/>
-          <w:sz w:val="28"/>
-          <w:szCs w:val="28"/>
-          <w:lang w:val="en-US"/>
-        </w:rPr>
-        <w:t xml:space="preserve"> </w:t>
-      </w:r>
-      <w:r>
-        <w:rPr>
-          <w:rFonts w:ascii="Times New Roman" w:hAnsi="Times New Roman" w:cs="Times New Roman"/>
-          <w:sz w:val="28"/>
-          <w:szCs w:val="28"/>
-          <w:lang w:val="en-US"/>
-        </w:rPr>
-        <w:t xml:space="preserve">the IT. </w:t>
-      </w:r>
-      <w:r>
-        <w:rPr>
-          <w:rFonts w:ascii="Times New Roman" w:hAnsi="Times New Roman" w:cs="Times New Roman"/>
-          <w:sz w:val="28"/>
-          <w:szCs w:val="28"/>
-          <w:lang w:val="en-US"/>
-        </w:rPr>
-        <w:t>You can choose any and look under the hood. Moreover, you c</w:t>
-      </w:r>
-      <w:r>
-        <w:rPr>
-          <w:rFonts w:ascii="Times New Roman" w:hAnsi="Times New Roman" w:cs="Times New Roman"/>
-          <w:sz w:val="28"/>
-          <w:szCs w:val="28"/>
-          <w:lang w:val="en-US"/>
-        </w:rPr>
-        <w:t>an even offer your own idea. And maybe it will be accepted. Or you can just become a volunteer to write test code. Open source provides enormous opportunities for the motivated programmer, but also places a great responsibility on him.</w:t>
+        <w:t xml:space="preserve">I tried to write something as usual, but I </w:t>
+      </w:r>
+      <w:r>
+        <w:rPr>
+          <w:rFonts w:ascii="Times New Roman" w:hAnsi="Times New Roman" w:cs="Times New Roman"/>
+          <w:sz w:val="28"/>
+          <w:szCs w:val="28"/>
+          <w:lang w:val="en-US"/>
+        </w:rPr>
+        <w:t xml:space="preserve">have </w:t>
+      </w:r>
+      <w:r>
+        <w:rPr>
+          <w:rFonts w:ascii="Times New Roman" w:hAnsi="Times New Roman" w:cs="Times New Roman"/>
+          <w:sz w:val="28"/>
+          <w:szCs w:val="28"/>
+          <w:lang w:val="en-US"/>
+        </w:rPr>
+        <w:t xml:space="preserve">failed. What can I say? </w:t>
       </w:r>
     </w:p>
     <w:p>
@@ -141,16 +116,43 @@
           <w:szCs w:val="28"/>
           <w:lang w:val="en-US"/>
         </w:rPr>
-        <w:t xml:space="preserve">It is very interesting to work with an open source project, to investigate its’ code and </w:t>
-      </w:r>
-      <w:r>
-        <w:rPr>
-          <w:rFonts w:ascii="Times New Roman" w:hAnsi="Times New Roman" w:cs="Times New Roman"/>
-          <w:sz w:val="28"/>
-          <w:szCs w:val="28"/>
-          <w:lang w:val="en-US"/>
-        </w:rPr>
-        <w:t xml:space="preserve">to get experience in the technology that actually interests you. However, you have to be willing to give up your free time, because you probably cannot work on an open source project at your day job. Only very few people make money contributing to open source projects. </w:t>
+        <w:t>Open source is cool. There are a lot of open source projects in the world. You can find some of them in any sphere of</w:t>
+      </w:r>
+      <w:r>
+        <w:rPr>
+          <w:rFonts w:ascii="Times New Roman" w:hAnsi="Times New Roman" w:cs="Times New Roman"/>
+          <w:sz w:val="28"/>
+          <w:szCs w:val="28"/>
+          <w:lang w:val="en-US"/>
+        </w:rPr>
+        <w:t xml:space="preserve"> </w:t>
+      </w:r>
+      <w:r>
+        <w:rPr>
+          <w:rFonts w:ascii="Times New Roman" w:hAnsi="Times New Roman" w:cs="Times New Roman"/>
+          <w:sz w:val="28"/>
+          <w:szCs w:val="28"/>
+          <w:lang w:val="en-US"/>
+        </w:rPr>
+        <w:t xml:space="preserve">the IT. </w:t>
+      </w:r>
+      <w:r>
+        <w:rPr>
+          <w:rFonts w:ascii="Times New Roman" w:hAnsi="Times New Roman" w:cs="Times New Roman"/>
+          <w:sz w:val="28"/>
+          <w:szCs w:val="28"/>
+          <w:lang w:val="en-US"/>
+        </w:rPr>
+        <w:t>You can choose any and look under the hood. Moreover, you c</w:t>
+      </w:r>
+      <w:r>
+        <w:rPr>
+          <w:rFonts w:ascii="Times New Roman" w:hAnsi="Times New Roman" w:cs="Times New Roman"/>
+          <w:sz w:val="28"/>
+          <w:szCs w:val="28"/>
+          <w:lang w:val="en-US"/>
+        </w:rPr>
+        <w:t>an even offer your own idea. And maybe it will be accepted. Or you can just become a volunteer to write test code. Open source provides enormous opportunities for the motivated programmer, but also places a great responsibility on him.</w:t>
       </w:r>
     </w:p>
     <w:p>
@@ -172,25 +174,16 @@
           <w:szCs w:val="28"/>
           <w:lang w:val="en-US"/>
         </w:rPr>
-        <w:t>Y</w:t>
-      </w:r>
-      <w:r>
-        <w:rPr>
-          <w:rFonts w:ascii="Times New Roman" w:hAnsi="Times New Roman" w:cs="Times New Roman"/>
-          <w:sz w:val="28"/>
-          <w:szCs w:val="28"/>
-          <w:lang w:val="en-US"/>
-        </w:rPr>
-        <w:t xml:space="preserve">ou will still have a responsibility </w:t>
-      </w:r>
-      <w:r>
-        <w:rPr>
-          <w:rFonts w:ascii="Times New Roman" w:hAnsi="Times New Roman" w:cs="Times New Roman"/>
-          <w:sz w:val="28"/>
-          <w:szCs w:val="28"/>
-          <w:lang w:val="en-US"/>
-        </w:rPr>
-        <w:t>to your employer and must be very careful about violating intellectual property laws.</w:t>
+        <w:t xml:space="preserve">It is very interesting to work with an open source project, to investigate its’ code and </w:t>
+      </w:r>
+      <w:r>
+        <w:rPr>
+          <w:rFonts w:ascii="Times New Roman" w:hAnsi="Times New Roman" w:cs="Times New Roman"/>
+          <w:sz w:val="28"/>
+          <w:szCs w:val="28"/>
+          <w:lang w:val="en-US"/>
+        </w:rPr>
+        <w:t xml:space="preserve">to get experience in the technology that actually interests you. However, you have to be willing to give up your free time, because you probably cannot work on an open source project at your day job. Only very few people make money contributing to open source projects. </w:t>
       </w:r>
     </w:p>
     <w:p>
@@ -212,6 +205,46 @@
           <w:szCs w:val="28"/>
           <w:lang w:val="en-US"/>
         </w:rPr>
+        <w:t>Y</w:t>
+      </w:r>
+      <w:r>
+        <w:rPr>
+          <w:rFonts w:ascii="Times New Roman" w:hAnsi="Times New Roman" w:cs="Times New Roman"/>
+          <w:sz w:val="28"/>
+          <w:szCs w:val="28"/>
+          <w:lang w:val="en-US"/>
+        </w:rPr>
+        <w:t xml:space="preserve">ou will still have a responsibility </w:t>
+      </w:r>
+      <w:r>
+        <w:rPr>
+          <w:rFonts w:ascii="Times New Roman" w:hAnsi="Times New Roman" w:cs="Times New Roman"/>
+          <w:sz w:val="28"/>
+          <w:szCs w:val="28"/>
+          <w:lang w:val="en-US"/>
+        </w:rPr>
+        <w:t>to your employer and must be very careful about violating intellectual property laws.</w:t>
+      </w:r>
+    </w:p>
+    <w:p>
+      <w:pPr>
+        <w:spacing w:after="0"/>
+        <w:ind w:firstLine="851"/>
+        <w:jc w:val="both"/>
+        <w:rPr>
+          <w:rFonts w:ascii="Times New Roman" w:hAnsi="Times New Roman" w:cs="Times New Roman"/>
+          <w:sz w:val="28"/>
+          <w:szCs w:val="28"/>
+          <w:lang w:val="en-US"/>
+        </w:rPr>
+      </w:pPr>
+      <w:r>
+        <w:rPr>
+          <w:rFonts w:ascii="Times New Roman" w:hAnsi="Times New Roman" w:cs="Times New Roman"/>
+          <w:sz w:val="28"/>
+          <w:szCs w:val="28"/>
+          <w:lang w:val="en-US"/>
+        </w:rPr>
         <w:t xml:space="preserve">I often hear disputes about the open source software </w:t>
       </w:r>
       <w:r>
@@ -324,8 +357,6 @@
         </w:rPr>
         <w:t>open source software.</w:t>
       </w:r>
-      <w:bookmarkStart w:id="0" w:name="_GoBack"/>
-      <w:bookmarkEnd w:id="0"/>
     </w:p>
     <w:p>
       <w:pPr>

</xml_diff>

<commit_message>
upd Fulfill your ambitions with open source
</commit_message>
<xml_diff>
--- a/engl05.docx
+++ b/engl05.docx
@@ -85,8 +85,6 @@
         </w:rPr>
         <w:t xml:space="preserve"> </w:t>
       </w:r>
-      <w:bookmarkStart w:id="0" w:name="_GoBack"/>
-      <w:bookmarkEnd w:id="0"/>
       <w:r>
         <w:rPr>
           <w:rFonts w:ascii="Times New Roman" w:hAnsi="Times New Roman" w:cs="Times New Roman"/>
@@ -263,7 +261,25 @@
           <w:szCs w:val="28"/>
           <w:lang w:val="en-US"/>
         </w:rPr>
-        <w:t xml:space="preserve">According to the results of researches carried out by the </w:t>
+        <w:t>According to the results of</w:t>
+      </w:r>
+      <w:r>
+        <w:rPr>
+          <w:rFonts w:ascii="Times New Roman" w:hAnsi="Times New Roman" w:cs="Times New Roman"/>
+          <w:sz w:val="28"/>
+          <w:szCs w:val="28"/>
+          <w:lang w:val="en-US"/>
+        </w:rPr>
+        <w:t xml:space="preserve"> the</w:t>
+      </w:r>
+      <w:r>
+        <w:rPr>
+          <w:rFonts w:ascii="Times New Roman" w:hAnsi="Times New Roman" w:cs="Times New Roman"/>
+          <w:sz w:val="28"/>
+          <w:szCs w:val="28"/>
+          <w:lang w:val="en-US"/>
+        </w:rPr>
+        <w:t xml:space="preserve"> researches carried out by the </w:t>
       </w:r>
       <w:r>
         <w:rPr>
@@ -301,7 +317,25 @@
           <w:szCs w:val="28"/>
           <w:lang w:val="en-US"/>
         </w:rPr>
-        <w:t xml:space="preserve"> in 2011, it turned out that open source </w:t>
+        <w:t xml:space="preserve"> in 2011, it turned out that</w:t>
+      </w:r>
+      <w:r>
+        <w:rPr>
+          <w:rFonts w:ascii="Times New Roman" w:hAnsi="Times New Roman" w:cs="Times New Roman"/>
+          <w:sz w:val="28"/>
+          <w:szCs w:val="28"/>
+          <w:lang w:val="en-US"/>
+        </w:rPr>
+        <w:t xml:space="preserve"> the</w:t>
+      </w:r>
+      <w:r>
+        <w:rPr>
+          <w:rFonts w:ascii="Times New Roman" w:hAnsi="Times New Roman" w:cs="Times New Roman"/>
+          <w:sz w:val="28"/>
+          <w:szCs w:val="28"/>
+          <w:lang w:val="en-US"/>
+        </w:rPr>
+        <w:t xml:space="preserve"> open source </w:t>
       </w:r>
       <w:r>
         <w:rPr>
@@ -328,8 +362,39 @@
           <w:szCs w:val="28"/>
           <w:lang w:val="en-US"/>
         </w:rPr>
-        <w:t xml:space="preserve"> software. I think that</w:t>
-      </w:r>
+        <w:t xml:space="preserve"> software. I </w:t>
+      </w:r>
+      <w:proofErr w:type="gramStart"/>
+      <w:r>
+        <w:rPr>
+          <w:rFonts w:ascii="Times New Roman" w:hAnsi="Times New Roman" w:cs="Times New Roman"/>
+          <w:sz w:val="28"/>
+          <w:szCs w:val="28"/>
+          <w:lang w:val="en-US"/>
+        </w:rPr>
+        <w:t xml:space="preserve">think </w:t>
+      </w:r>
+      <w:r>
+        <w:rPr>
+          <w:rFonts w:ascii="Times New Roman" w:hAnsi="Times New Roman" w:cs="Times New Roman"/>
+          <w:sz w:val="28"/>
+          <w:szCs w:val="28"/>
+          <w:lang w:val="en-US"/>
+        </w:rPr>
+        <w:t xml:space="preserve"> </w:t>
+      </w:r>
+      <w:bookmarkStart w:id="0" w:name="_GoBack"/>
+      <w:bookmarkEnd w:id="0"/>
+      <w:r>
+        <w:rPr>
+          <w:rFonts w:ascii="Times New Roman" w:hAnsi="Times New Roman" w:cs="Times New Roman"/>
+          <w:sz w:val="28"/>
+          <w:szCs w:val="28"/>
+          <w:lang w:val="en-US"/>
+        </w:rPr>
+        <w:t>that</w:t>
+      </w:r>
+      <w:proofErr w:type="gramEnd"/>
       <w:r>
         <w:rPr>
           <w:rFonts w:ascii="Times New Roman" w:hAnsi="Times New Roman" w:cs="Times New Roman"/>

</xml_diff>